<commit_message>
New translations Facilitators_guidelines - La relation d_Euler.docx (Italian)
</commit_message>
<xml_diff>
--- a/facilitation_guides/translation/ita/Facilitators_guidelines - La relation d_Euler.docx
+++ b/facilitation_guides/translation/ita/Facilitators_guidelines - La relation d_Euler.docx
@@ -105,7 +105,7 @@
                 <w:u w:val="none"/>
                 <w:vertAlign w:val="baseline"/>
               </w:rPr>
-              <w:t xml:space="preserve">Titre de la vidéo</w:t>
+              <w:t xml:space="preserve">Titolo del video</w:t>
             </w:r>
           </w:p>
         </w:tc>
@@ -220,7 +220,7 @@
                 <w:u w:val="none"/>
                 <w:vertAlign w:val="baseline"/>
               </w:rPr>
-              <w:t>Sujet</w:t>
+              <w:t>Argomento</w:t>
             </w:r>
           </w:p>
         </w:tc>
@@ -271,7 +271,7 @@
                 <w:u w:val="none"/>
                 <w:vertAlign w:val="baseline"/>
               </w:rPr>
-              <w:t>Géométrie</w:t>
+              <w:t>Geometria</w:t>
             </w:r>
           </w:p>
         </w:tc>
@@ -335,7 +335,7 @@
                 <w:shd w:fill="auto" w:val="clear"/>
                 <w:vertAlign w:val="baseline"/>
               </w:rPr>
-              <w:t>Objectif(s)</w:t>
+              <w:t>Obiettivo/i</w:t>
             </w:r>
           </w:p>
         </w:tc>
@@ -459,7 +459,7 @@
                 <w:shd w:fill="auto" w:val="clear"/>
                 <w:vertAlign w:val="baseline"/>
               </w:rPr>
-              <w:t>Durée</w:t>
+              <w:t>Lunghezza</w:t>
             </w:r>
           </w:p>
         </w:tc>
@@ -574,7 +574,7 @@
                 <w:u w:val="none"/>
                 <w:vertAlign w:val="baseline"/>
               </w:rPr>
-              <w:t xml:space="preserve">Localisation du camp</w:t>
+              <w:t xml:space="preserve">Posizione del Campo</w:t>
             </w:r>
           </w:p>
         </w:tc>
@@ -682,7 +682,7 @@
                 <w:shd w:fill="auto" w:val="clear"/>
                 <w:vertAlign w:val="baseline"/>
               </w:rPr>
-              <w:t>Assistant·e·s</w:t>
+              <w:t>Facilitatori</w:t>
             </w:r>
           </w:p>
         </w:tc>
@@ -781,7 +781,7 @@
                 <w:u w:val="none"/>
                 <w:vertAlign w:val="baseline"/>
               </w:rPr>
-              <w:t xml:space="preserve">N. d'étudiant·e·s</w:t>
+              <w:t xml:space="preserve">N. di studenti</w:t>
             </w:r>
           </w:p>
         </w:tc>
@@ -880,7 +880,7 @@
                 <w:u w:val="none"/>
                 <w:vertAlign w:val="baseline"/>
               </w:rPr>
-              <w:t>Date</w:t>
+              <w:t>Data</w:t>
             </w:r>
           </w:p>
         </w:tc>
@@ -988,7 +988,7 @@
                 <w:shd w:fill="auto" w:val="clear"/>
                 <w:vertAlign w:val="baseline"/>
               </w:rPr>
-              <w:t>Matériel</w:t>
+              <w:t>Materiale</w:t>
             </w:r>
           </w:p>
           <w:p>
@@ -1035,7 +1035,7 @@
                 <w:shd w:fill="auto" w:val="clear"/>
                 <w:vertAlign w:val="baseline"/>
               </w:rPr>
-              <w:t>requis</w:t>
+              <w:t>necessario</w:t>
             </w:r>
           </w:p>
         </w:tc>
@@ -1159,7 +1159,7 @@
                 <w:shd w:fill="auto" w:val="clear"/>
                 <w:vertAlign w:val="baseline"/>
               </w:rPr>
-              <w:t>Préparation</w:t>
+              <w:t>Preparazione</w:t>
             </w:r>
           </w:p>
         </w:tc>
@@ -1299,7 +1299,7 @@
                 <w:shd w:fill="auto" w:val="clear"/>
                 <w:vertAlign w:val="baseline"/>
               </w:rPr>
-              <w:t xml:space="preserve">Temps vidéo</w:t>
+              <w:t xml:space="preserve">Tempo del Video</w:t>
             </w:r>
           </w:p>
         </w:tc>
@@ -1639,7 +1639,7 @@
                 <w:u w:val="none"/>
                 <w:vertAlign w:val="baseline"/>
               </w:rPr>
-              <w:t xml:space="preserve">Introduction de la vidéo</w:t>
+              <w:t xml:space="preserve">Introduzione al video</w:t>
             </w:r>
           </w:p>
         </w:tc>
@@ -1755,7 +1755,7 @@
                 <w:u w:val="none"/>
                 <w:vertAlign w:val="baseline"/>
               </w:rPr>
-              <w:t>Matériel</w:t>
+              <w:t>Materiale</w:t>
             </w:r>
           </w:p>
         </w:tc>
@@ -1985,7 +1985,7 @@
                 <w:u w:val="none"/>
                 <w:vertAlign w:val="baseline"/>
               </w:rPr>
-              <w:t xml:space="preserve">Introduction de la première activité</w:t>
+              <w:t xml:space="preserve">Introduzione all'attività principale</w:t>
             </w:r>
           </w:p>
         </w:tc>
@@ -2291,7 +2291,7 @@
                 <w:u w:val="none"/>
                 <w:vertAlign w:val="baseline"/>
               </w:rPr>
-              <w:t xml:space="preserve">Les 8 graphes dessinés pour la vidéo</w:t>
+              <w:t xml:space="preserve">Gli 8 grafici disegnati per il video</w:t>
             </w:r>
           </w:p>
         </w:tc>
@@ -3384,7 +3384,7 @@
                 <w:u w:val="none"/>
                 <w:vertAlign w:val="baseline"/>
               </w:rPr>
-              <w:t xml:space="preserve">Introduction de l'expérience</w:t>
+              <w:t xml:space="preserve">Introduzione all'esperimento</w:t>
             </w:r>
           </w:p>
         </w:tc>
@@ -3815,7 +3815,7 @@
                 <w:u w:val="none"/>
                 <w:vertAlign w:val="baseline"/>
               </w:rPr>
-              <w:t xml:space="preserve">Invitation à la discussion</w:t>
+              <w:t xml:space="preserve">Invito alla discussione</w:t>
             </w:r>
           </w:p>
         </w:tc>
@@ -4683,7 +4683,7 @@
                 <w:u w:val="none"/>
                 <w:vertAlign w:val="baseline"/>
               </w:rPr>
-              <w:t xml:space="preserve">Invitation à la discussion</w:t>
+              <w:t xml:space="preserve">Invito alla discussione</w:t>
             </w:r>
           </w:p>
         </w:tc>
@@ -5139,7 +5139,7 @@
               <w:rPr>
                 <w:rFonts w:ascii="Calibri" w:hAnsi="Calibri" w:cs="Calibri" w:eastAsia="Calibri"/>
               </w:rPr>
-              <w:t>Conclusion</w:t>
+              <w:t>Conclusione</w:t>
             </w:r>
           </w:p>
         </w:tc>

</xml_diff>